<commit_message>
Studio jam, meeting mins 18/03/19
</commit_message>
<xml_diff>
--- a/Meeting Minutes/2019.03.18 - SPRINT 23 START - Second round of playtesting.docx
+++ b/Meeting Minutes/2019.03.18 - SPRINT 23 START - Second round of playtesting.docx
@@ -928,175 +928,191 @@
           <w:lang w:val="en-GB"/>
         </w:rPr>
       </w:pPr>
+    </w:p>
+    <w:p>
+      <w:pPr>
+        <w:pStyle w:val="NoSpacing"/>
+        <w:rPr>
+          <w:lang w:val="en-GB"/>
+        </w:rPr>
+      </w:pPr>
+      <w:r>
+        <w:rPr>
+          <w:lang w:val="en-GB"/>
+        </w:rPr>
+        <w:t xml:space="preserve">Team began the studio-jam by reviewing </w:t>
+      </w:r>
+      <w:r>
+        <w:rPr>
+          <w:lang w:val="en-GB"/>
+        </w:rPr>
+        <w:t>the JIRA backlog, combing and reorganising the outstanding work into priority order.</w:t>
+      </w:r>
+    </w:p>
+    <w:p>
+      <w:pPr>
+        <w:pStyle w:val="NoSpacing"/>
+        <w:rPr>
+          <w:lang w:val="en-GB"/>
+        </w:rPr>
+      </w:pPr>
+      <w:r>
+        <w:rPr>
+          <w:lang w:val="en-GB"/>
+        </w:rPr>
+        <w:t>Team then assessed w</w:t>
+      </w:r>
+      <w:r>
+        <w:rPr>
+          <w:lang w:val="en-GB"/>
+        </w:rPr>
+        <w:t>ork from the now correct JIRA board.</w:t>
+      </w:r>
+    </w:p>
+    <w:p>
+      <w:pPr>
+        <w:pStyle w:val="NoSpacing"/>
+        <w:rPr>
+          <w:lang w:val="en-GB"/>
+        </w:rPr>
+      </w:pPr>
+      <w:r>
+        <w:rPr>
+          <w:lang w:val="en-GB"/>
+        </w:rPr>
+        <w:t>The team then assigned t</w:t>
+      </w:r>
+      <w:r>
+        <w:rPr>
+          <w:lang w:val="en-GB"/>
+        </w:rPr>
+        <w:t>asks</w:t>
+      </w:r>
+      <w:r>
+        <w:rPr>
+          <w:lang w:val="en-GB"/>
+        </w:rPr>
+        <w:t xml:space="preserve"> </w:t>
+      </w:r>
+      <w:r>
+        <w:rPr>
+          <w:lang w:val="en-GB"/>
+        </w:rPr>
+        <w:t>on</w:t>
+      </w:r>
+      <w:r>
+        <w:rPr>
+          <w:lang w:val="en-GB"/>
+        </w:rPr>
+        <w:t xml:space="preserve"> a Monday-to-Tuesday development cycle, with Wednesday assigned to playtesting, and Thursday-to-Sunday being used as development time to address tester feedback before beginning the next playtest phase.</w:t>
+      </w:r>
+    </w:p>
+    <w:p>
+      <w:pPr>
+        <w:pStyle w:val="NoSpacing"/>
+        <w:rPr>
+          <w:lang w:val="en-GB"/>
+        </w:rPr>
+      </w:pPr>
+    </w:p>
+    <w:p>
+      <w:pPr>
+        <w:pStyle w:val="NoSpacing"/>
+        <w:rPr>
+          <w:lang w:val="en-GB"/>
+        </w:rPr>
+      </w:pPr>
+      <w:r>
+        <w:rPr>
+          <w:lang w:val="en-GB"/>
+        </w:rPr>
+        <w:t xml:space="preserve">To begin the first development phase of the sprint, the team need to complete the </w:t>
+      </w:r>
+      <w:r>
+        <w:rPr>
+          <w:lang w:val="en-GB"/>
+        </w:rPr>
+        <w:t>overhanging task from the previous sprint: completing a shared ‘event’ base class.</w:t>
+      </w:r>
+    </w:p>
+    <w:p>
+      <w:pPr>
+        <w:pStyle w:val="NoSpacing"/>
+        <w:rPr>
+          <w:lang w:val="en-GB"/>
+        </w:rPr>
+      </w:pPr>
+      <w:r>
+        <w:rPr>
+          <w:lang w:val="en-GB"/>
+        </w:rPr>
+        <w:t xml:space="preserve">Team worked through this for the remainder of the jam until the team were satisfied that a uniform behaviour and understanding of the class was achieved. Team then ensured that the </w:t>
+      </w:r>
+      <w:r>
+        <w:rPr>
+          <w:lang w:val="en-GB"/>
+        </w:rPr>
+        <w:t>remaining tasks were allocated appropriately and populated the JIRA sprint before closing the meeting.</w:t>
+      </w:r>
+    </w:p>
+    <w:p>
+      <w:pPr>
+        <w:pStyle w:val="NoSpacing"/>
+        <w:rPr>
+          <w:lang w:val="en-GB"/>
+        </w:rPr>
+      </w:pPr>
+    </w:p>
+    <w:p>
+      <w:pPr>
+        <w:pStyle w:val="NoSpacing"/>
+        <w:rPr>
+          <w:lang w:val="en-GB"/>
+        </w:rPr>
+      </w:pPr>
+    </w:p>
+    <w:p>
+      <w:pPr>
+        <w:pStyle w:val="NoSpacing"/>
+        <w:rPr>
+          <w:i/>
+          <w:u w:val="single"/>
+          <w:lang w:val="en-GB"/>
+        </w:rPr>
+      </w:pPr>
+      <w:r>
+        <w:rPr>
+          <w:i/>
+          <w:u w:val="single"/>
+          <w:lang w:val="en-GB"/>
+        </w:rPr>
+        <w:t>Next team meeting arranged for</w:t>
+      </w:r>
+      <w:r>
+        <w:rPr>
+          <w:i/>
+          <w:u w:val="single"/>
+          <w:lang w:val="en-GB"/>
+        </w:rPr>
+        <w:t xml:space="preserve"> Tuesday 1</w:t>
+      </w:r>
+      <w:r>
+        <w:rPr>
+          <w:i/>
+          <w:u w:val="single"/>
+          <w:lang w:val="en-GB"/>
+        </w:rPr>
+        <w:t>9</w:t>
+      </w:r>
       <w:bookmarkStart w:id="2" w:name="_GoBack"/>
       <w:bookmarkEnd w:id="2"/>
-    </w:p>
-    <w:p>
-      <w:pPr>
-        <w:pStyle w:val="NoSpacing"/>
-        <w:rPr>
-          <w:lang w:val="en-GB"/>
-        </w:rPr>
-      </w:pPr>
-      <w:r>
-        <w:rPr>
-          <w:lang w:val="en-GB"/>
-        </w:rPr>
-        <w:t xml:space="preserve">Team began the studio-jam by reviewing </w:t>
-      </w:r>
-      <w:r>
-        <w:rPr>
-          <w:lang w:val="en-GB"/>
-        </w:rPr>
-        <w:t>the JIRA backlog, combing and reorganising the outstanding work into priority order.</w:t>
-      </w:r>
-    </w:p>
-    <w:p>
-      <w:pPr>
-        <w:pStyle w:val="NoSpacing"/>
-        <w:rPr>
-          <w:lang w:val="en-GB"/>
-        </w:rPr>
-      </w:pPr>
-      <w:r>
-        <w:rPr>
-          <w:lang w:val="en-GB"/>
-        </w:rPr>
-        <w:t>Team then assessed w</w:t>
-      </w:r>
-      <w:r>
-        <w:rPr>
-          <w:lang w:val="en-GB"/>
-        </w:rPr>
-        <w:t>ork from the now correct JIRA board.</w:t>
-      </w:r>
-    </w:p>
-    <w:p>
-      <w:pPr>
-        <w:pStyle w:val="NoSpacing"/>
-        <w:rPr>
-          <w:lang w:val="en-GB"/>
-        </w:rPr>
-      </w:pPr>
-      <w:r>
-        <w:rPr>
-          <w:lang w:val="en-GB"/>
-        </w:rPr>
-        <w:t>The team then assigned t</w:t>
-      </w:r>
-      <w:r>
-        <w:rPr>
-          <w:lang w:val="en-GB"/>
-        </w:rPr>
-        <w:t>asks</w:t>
-      </w:r>
-      <w:r>
-        <w:rPr>
-          <w:lang w:val="en-GB"/>
-        </w:rPr>
-        <w:t xml:space="preserve"> </w:t>
-      </w:r>
-      <w:r>
-        <w:rPr>
-          <w:lang w:val="en-GB"/>
-        </w:rPr>
-        <w:t>on</w:t>
-      </w:r>
-      <w:r>
-        <w:rPr>
-          <w:lang w:val="en-GB"/>
-        </w:rPr>
-        <w:t xml:space="preserve"> a Monday-to-Tuesday development cycle, with Wednesday assigned to playtesting, and Thursday-to-Sunday being used as development time to address tester feedback before beginning the next playtest phase.</w:t>
-      </w:r>
-    </w:p>
-    <w:p>
-      <w:pPr>
-        <w:pStyle w:val="NoSpacing"/>
-        <w:rPr>
-          <w:lang w:val="en-GB"/>
-        </w:rPr>
-      </w:pPr>
-    </w:p>
-    <w:p>
-      <w:pPr>
-        <w:pStyle w:val="NoSpacing"/>
-        <w:rPr>
-          <w:lang w:val="en-GB"/>
-        </w:rPr>
-      </w:pPr>
-      <w:r>
-        <w:rPr>
-          <w:lang w:val="en-GB"/>
-        </w:rPr>
-        <w:t xml:space="preserve">To begin the first development phase of the sprint, the team need to complete the </w:t>
-      </w:r>
-      <w:r>
-        <w:rPr>
-          <w:lang w:val="en-GB"/>
-        </w:rPr>
-        <w:t>overhanging task from the previous sprint: completing a shared ‘event’ base class.</w:t>
-      </w:r>
-    </w:p>
-    <w:p>
-      <w:pPr>
-        <w:pStyle w:val="NoSpacing"/>
-        <w:rPr>
-          <w:lang w:val="en-GB"/>
-        </w:rPr>
-      </w:pPr>
-      <w:r>
-        <w:rPr>
-          <w:lang w:val="en-GB"/>
-        </w:rPr>
-        <w:t xml:space="preserve">Team worked through this for the remainder of the jam until the team were satisfied that a uniform behaviour and understanding of the class was achieved. Team then ensured that the </w:t>
-      </w:r>
-      <w:r>
-        <w:rPr>
-          <w:lang w:val="en-GB"/>
-        </w:rPr>
-        <w:t>remaining tasks were allocated appropriately and populated the JIRA sprint before closing the meeting.</w:t>
-      </w:r>
-    </w:p>
-    <w:p>
-      <w:pPr>
-        <w:pStyle w:val="NoSpacing"/>
-        <w:rPr>
-          <w:lang w:val="en-GB"/>
-        </w:rPr>
-      </w:pPr>
-    </w:p>
-    <w:p>
-      <w:pPr>
-        <w:pStyle w:val="NoSpacing"/>
-        <w:rPr>
-          <w:lang w:val="en-GB"/>
-        </w:rPr>
-      </w:pPr>
-    </w:p>
-    <w:p>
-      <w:pPr>
-        <w:pStyle w:val="NoSpacing"/>
+      <w:r>
         <w:rPr>
           <w:i/>
           <w:u w:val="single"/>
           <w:lang w:val="en-GB"/>
         </w:rPr>
-      </w:pPr>
-      <w:r>
-        <w:rPr>
-          <w:i/>
-          <w:u w:val="single"/>
-          <w:lang w:val="en-GB"/>
-        </w:rPr>
-        <w:t>Next team meeting arranged for</w:t>
-      </w:r>
-      <w:r>
-        <w:rPr>
-          <w:i/>
-          <w:u w:val="single"/>
-          <w:lang w:val="en-GB"/>
-        </w:rPr>
-        <w:t xml:space="preserve"> Tuesday 18 March @ 11:00.</w:t>
+        <w:t xml:space="preserve"> March @ 11:00.</w:t>
       </w:r>
     </w:p>
     <w:bookmarkEnd w:id="0"/>

</xml_diff>